<commit_message>
Update folder structure and file content
</commit_message>
<xml_diff>
--- a/25125280-李嘉鑫.docx
+++ b/25125280-李嘉鑫.docx
@@ -34469,7 +34469,6 @@
             <w:insideH w:val="none" w:color="auto" w:sz="0" w:space="0"/>
             <w:insideV w:val="none" w:color="auto" w:sz="0" w:space="0"/>
           </w:tblBorders>
-          <w:shd w:val="clear"/>
           <w:tblCellMar>
             <w:top w:w="15" w:type="dxa"/>
             <w:left w:w="15" w:type="dxa"/>
@@ -35673,6 +35672,7 @@
             <w:insideH w:val="none" w:color="auto" w:sz="0" w:space="0"/>
             <w:insideV w:val="none" w:color="auto" w:sz="0" w:space="0"/>
           </w:tblBorders>
+          <w:shd w:val="clear"/>
           <w:tblCellMar>
             <w:top w:w="15" w:type="dxa"/>
             <w:left w:w="15" w:type="dxa"/>
@@ -36605,7 +36605,6 @@
             <w:insideH w:val="none" w:color="auto" w:sz="0" w:space="0"/>
             <w:insideV w:val="none" w:color="auto" w:sz="0" w:space="0"/>
           </w:tblBorders>
-          <w:shd w:val="clear"/>
           <w:tblCellMar>
             <w:top w:w="15" w:type="dxa"/>
             <w:left w:w="15" w:type="dxa"/>
@@ -38407,6 +38406,7 @@
             <w:insideH w:val="none" w:color="auto" w:sz="0" w:space="0"/>
             <w:insideV w:val="none" w:color="auto" w:sz="0" w:space="0"/>
           </w:tblBorders>
+          <w:shd w:val="clear"/>
           <w:tblCellMar>
             <w:top w:w="15" w:type="dxa"/>
             <w:left w:w="15" w:type="dxa"/>
@@ -38815,98 +38815,8 @@
           <w:sz w:val="21"/>
         </w:rPr>
       </w:pPr>
-    </w:p>
-    <w:p>
-      <w:pPr>
-        <w:keepNext w:val="0"/>
-        <w:keepLines w:val="0"/>
-        <w:pageBreakBefore w:val="0"/>
-        <w:widowControl/>
-        <w:kinsoku w:val="0"/>
-        <w:wordWrap/>
-        <w:overflowPunct/>
-        <w:topLinePunct w:val="0"/>
-        <w:autoSpaceDE w:val="0"/>
-        <w:autoSpaceDN w:val="0"/>
-        <w:bidi w:val="0"/>
-        <w:adjustRightInd w:val="0"/>
-        <w:snapToGrid w:val="0"/>
-        <w:spacing w:before="0" w:beforeLines="50" w:after="0" w:afterLines="50" w:line="360" w:lineRule="auto"/>
-        <w:textAlignment w:val="baseline"/>
-        <w:rPr>
-          <w:rFonts w:ascii="Arial"/>
-          <w:sz w:val="21"/>
-        </w:rPr>
-      </w:pPr>
-    </w:p>
-    <w:p>
-      <w:pPr>
-        <w:keepNext w:val="0"/>
-        <w:keepLines w:val="0"/>
-        <w:pageBreakBefore w:val="0"/>
-        <w:widowControl/>
-        <w:kinsoku w:val="0"/>
-        <w:wordWrap/>
-        <w:overflowPunct/>
-        <w:topLinePunct w:val="0"/>
-        <w:autoSpaceDE w:val="0"/>
-        <w:autoSpaceDN w:val="0"/>
-        <w:bidi w:val="0"/>
-        <w:adjustRightInd w:val="0"/>
-        <w:snapToGrid w:val="0"/>
-        <w:spacing w:before="0" w:beforeLines="50" w:after="0" w:afterLines="50" w:line="360" w:lineRule="auto"/>
-        <w:textAlignment w:val="baseline"/>
-        <w:rPr>
-          <w:rFonts w:ascii="Arial"/>
-          <w:sz w:val="21"/>
-        </w:rPr>
-      </w:pPr>
-    </w:p>
-    <w:p>
-      <w:pPr>
-        <w:keepNext w:val="0"/>
-        <w:keepLines w:val="0"/>
-        <w:pageBreakBefore w:val="0"/>
-        <w:widowControl/>
-        <w:kinsoku w:val="0"/>
-        <w:wordWrap/>
-        <w:overflowPunct/>
-        <w:topLinePunct w:val="0"/>
-        <w:autoSpaceDE w:val="0"/>
-        <w:autoSpaceDN w:val="0"/>
-        <w:bidi w:val="0"/>
-        <w:adjustRightInd w:val="0"/>
-        <w:snapToGrid w:val="0"/>
-        <w:spacing w:before="0" w:beforeLines="50" w:after="0" w:afterLines="50" w:line="360" w:lineRule="auto"/>
-        <w:textAlignment w:val="baseline"/>
-        <w:rPr>
-          <w:rFonts w:ascii="Arial"/>
-          <w:sz w:val="21"/>
-        </w:rPr>
-      </w:pPr>
-    </w:p>
-    <w:p>
-      <w:pPr>
-        <w:keepNext w:val="0"/>
-        <w:keepLines w:val="0"/>
-        <w:pageBreakBefore w:val="0"/>
-        <w:widowControl/>
-        <w:kinsoku w:val="0"/>
-        <w:wordWrap/>
-        <w:overflowPunct/>
-        <w:topLinePunct w:val="0"/>
-        <w:autoSpaceDE w:val="0"/>
-        <w:autoSpaceDN w:val="0"/>
-        <w:bidi w:val="0"/>
-        <w:adjustRightInd w:val="0"/>
-        <w:snapToGrid w:val="0"/>
-        <w:spacing w:before="0" w:beforeLines="50" w:after="0" w:afterLines="50" w:line="360" w:lineRule="auto"/>
-        <w:textAlignment w:val="baseline"/>
-        <w:rPr>
-          <w:rFonts w:ascii="Arial"/>
-          <w:sz w:val="21"/>
-        </w:rPr>
-      </w:pPr>
+      <w:bookmarkStart w:id="1" w:name="_GoBack"/>
+      <w:bookmarkEnd w:id="1"/>
     </w:p>
     <w:p>
       <w:pPr>
@@ -40443,7 +40353,6 @@
         <w:ind w:left="422"/>
         <w:textAlignment w:val="baseline"/>
       </w:pPr>
-      <w:bookmarkStart w:id="1" w:name="_GoBack"/>
       <w:r>
         <w:rPr>
           <w:spacing w:val="5"/>
@@ -40835,7 +40744,6 @@
         <w:t>implementation</w:t>
       </w:r>
     </w:p>
-    <w:bookmarkEnd w:id="1"/>
     <w:p>
       <w:pPr>
         <w:keepNext w:val="0"/>

</xml_diff>